<commit_message>
updaing multiple protocol files
</commit_message>
<xml_diff>
--- a/Protocols_Airbrushing.docx
+++ b/Protocols_Airbrushing.docx
@@ -1,6 +1,6 @@
 
 <file path=word/document.xml><?xml version="1.0" encoding="utf-8"?>
-<w:document xmlns:wpc="http://schemas.microsoft.com/office/word/2010/wordprocessingCanvas" xmlns:cx="http://schemas.microsoft.com/office/drawing/2014/chartex" xmlns:cx1="http://schemas.microsoft.com/office/drawing/2015/9/8/chartex" xmlns:cx2="http://schemas.microsoft.com/office/drawing/2015/10/21/chartex" xmlns:cx3="http://schemas.microsoft.com/office/drawing/2016/5/9/chartex" xmlns:cx4="http://schemas.microsoft.com/office/drawing/2016/5/10/chartex" xmlns:cx5="http://schemas.microsoft.com/office/drawing/2016/5/11/chartex" xmlns:cx6="http://schemas.microsoft.com/office/drawing/2016/5/12/chartex" xmlns:cx7="http://schemas.microsoft.com/office/drawing/2016/5/13/chartex" xmlns:cx8="http://schemas.microsoft.com/office/drawing/2016/5/14/chartex" xmlns:mc="http://schemas.openxmlformats.org/markup-compatibility/2006" xmlns:aink="http://schemas.microsoft.com/office/drawing/2016/ink" xmlns:am3d="http://schemas.microsoft.com/office/drawing/2017/model3d" xmlns:o="urn:schemas-microsoft-com:office:office" xmlns:r="http://schemas.openxmlformats.org/officeDocument/2006/relationships" xmlns:m="http://schemas.openxmlformats.org/officeDocument/2006/math" xmlns:v="urn:schemas-microsoft-com:vml" xmlns:wp14="http://schemas.microsoft.com/office/word/2010/wordprocessingDrawing" xmlns:wp="http://schemas.openxmlformats.org/drawingml/2006/wordprocessingDrawing" xmlns:w10="urn:schemas-microsoft-com:office:word" xmlns:w="http://schemas.openxmlformats.org/wordprocessingml/2006/main" xmlns:w14="http://schemas.microsoft.com/office/word/2010/wordml" xmlns:w15="http://schemas.microsoft.com/office/word/2012/wordml" xmlns:w16cex="http://schemas.microsoft.com/office/word/2018/wordml/cex" xmlns:w16cid="http://schemas.microsoft.com/office/word/2016/wordml/cid" xmlns:w16="http://schemas.microsoft.com/office/word/2018/wordml" xmlns:w16sdtdh="http://schemas.microsoft.com/office/word/2020/wordml/sdtdatahash" xmlns:w16se="http://schemas.microsoft.com/office/word/2015/wordml/symex" xmlns:wpg="http://schemas.microsoft.com/office/word/2010/wordprocessingGroup" xmlns:wpi="http://schemas.microsoft.com/office/word/2010/wordprocessingInk" xmlns:wne="http://schemas.microsoft.com/office/word/2006/wordml" xmlns:wps="http://schemas.microsoft.com/office/word/2010/wordprocessingShape" mc:Ignorable="w14 w15 w16se w16cid w16 w16cex w16sdtdh wp14">
+<w:document xmlns:wpc="http://schemas.microsoft.com/office/word/2010/wordprocessingCanvas" xmlns:cx="http://schemas.microsoft.com/office/drawing/2014/chartex" xmlns:cx1="http://schemas.microsoft.com/office/drawing/2015/9/8/chartex" xmlns:cx2="http://schemas.microsoft.com/office/drawing/2015/10/21/chartex" xmlns:cx3="http://schemas.microsoft.com/office/drawing/2016/5/9/chartex" xmlns:cx4="http://schemas.microsoft.com/office/drawing/2016/5/10/chartex" xmlns:cx5="http://schemas.microsoft.com/office/drawing/2016/5/11/chartex" xmlns:cx6="http://schemas.microsoft.com/office/drawing/2016/5/12/chartex" xmlns:cx7="http://schemas.microsoft.com/office/drawing/2016/5/13/chartex" xmlns:cx8="http://schemas.microsoft.com/office/drawing/2016/5/14/chartex" xmlns:mc="http://schemas.openxmlformats.org/markup-compatibility/2006" xmlns:aink="http://schemas.microsoft.com/office/drawing/2016/ink" xmlns:am3d="http://schemas.microsoft.com/office/drawing/2017/model3d" xmlns:o="urn:schemas-microsoft-com:office:office" xmlns:oel="http://schemas.microsoft.com/office/2019/extlst" xmlns:r="http://schemas.openxmlformats.org/officeDocument/2006/relationships" xmlns:m="http://schemas.openxmlformats.org/officeDocument/2006/math" xmlns:v="urn:schemas-microsoft-com:vml" xmlns:wp14="http://schemas.microsoft.com/office/word/2010/wordprocessingDrawing" xmlns:wp="http://schemas.openxmlformats.org/drawingml/2006/wordprocessingDrawing" xmlns:w10="urn:schemas-microsoft-com:office:word" xmlns:w="http://schemas.openxmlformats.org/wordprocessingml/2006/main" xmlns:w14="http://schemas.microsoft.com/office/word/2010/wordml" xmlns:w15="http://schemas.microsoft.com/office/word/2012/wordml" xmlns:w16cex="http://schemas.microsoft.com/office/word/2018/wordml/cex" xmlns:w16cid="http://schemas.microsoft.com/office/word/2016/wordml/cid" xmlns:w16="http://schemas.microsoft.com/office/word/2018/wordml" xmlns:w16sdtdh="http://schemas.microsoft.com/office/word/2020/wordml/sdtdatahash" xmlns:w16se="http://schemas.microsoft.com/office/word/2015/wordml/symex" xmlns:wpg="http://schemas.microsoft.com/office/word/2010/wordprocessingGroup" xmlns:wpi="http://schemas.microsoft.com/office/word/2010/wordprocessingInk" xmlns:wne="http://schemas.microsoft.com/office/word/2006/wordml" xmlns:wps="http://schemas.microsoft.com/office/word/2010/wordprocessingShape" mc:Ignorable="w14 w15 w16se w16cid w16 w16cex w16sdtdh wp14">
   <w:body>
     <w:p>
       <w:pPr>
@@ -111,6 +111,12 @@
         <w:rPr>
           <w:rFonts w:ascii="Times New Roman" w:hAnsi="Times New Roman" w:cs="Times New Roman"/>
         </w:rPr>
+        <w:t xml:space="preserve"> (Compressor, hose, brush, bottle) </w:t>
+      </w:r>
+      <w:r>
+        <w:rPr>
+          <w:rFonts w:ascii="Times New Roman" w:hAnsi="Times New Roman" w:cs="Times New Roman"/>
+        </w:rPr>
         <w:tab/>
       </w:r>
     </w:p>
@@ -118,7 +124,7 @@
       <w:pPr>
         <w:pStyle w:val="ListParagraph"/>
         <w:numPr>
-          <w:ilvl w:val="1"/>
+          <w:ilvl w:val="0"/>
           <w:numId w:val="1"/>
         </w:numPr>
         <w:rPr>
@@ -129,20 +135,14 @@
         <w:rPr>
           <w:rFonts w:ascii="Times New Roman" w:hAnsi="Times New Roman" w:cs="Times New Roman"/>
         </w:rPr>
-        <w:t>Compress</w:t>
-      </w:r>
-      <w:r>
-        <w:rPr>
-          <w:rFonts w:ascii="Times New Roman" w:hAnsi="Times New Roman" w:cs="Times New Roman"/>
-        </w:rPr>
-        <w:t xml:space="preserve">or </w:t>
-      </w:r>
-    </w:p>
-    <w:p>
-      <w:pPr>
-        <w:pStyle w:val="ListParagraph"/>
-        <w:numPr>
-          <w:ilvl w:val="1"/>
+        <w:t>1x PBS (pH = 7.4)</w:t>
+      </w:r>
+    </w:p>
+    <w:p>
+      <w:pPr>
+        <w:pStyle w:val="ListParagraph"/>
+        <w:numPr>
+          <w:ilvl w:val="0"/>
           <w:numId w:val="1"/>
         </w:numPr>
         <w:rPr>
@@ -153,14 +153,20 @@
         <w:rPr>
           <w:rFonts w:ascii="Times New Roman" w:hAnsi="Times New Roman" w:cs="Times New Roman"/>
         </w:rPr>
-        <w:t>Hose</w:t>
-      </w:r>
-    </w:p>
-    <w:p>
-      <w:pPr>
-        <w:pStyle w:val="ListParagraph"/>
-        <w:numPr>
-          <w:ilvl w:val="1"/>
+        <w:t xml:space="preserve">Ice bucket </w:t>
+      </w:r>
+      <w:r>
+        <w:rPr>
+          <w:rFonts w:ascii="Times New Roman" w:hAnsi="Times New Roman" w:cs="Times New Roman"/>
+        </w:rPr>
+        <w:t xml:space="preserve">&amp; freezer beads </w:t>
+      </w:r>
+    </w:p>
+    <w:p>
+      <w:pPr>
+        <w:pStyle w:val="ListParagraph"/>
+        <w:numPr>
+          <w:ilvl w:val="0"/>
           <w:numId w:val="1"/>
         </w:numPr>
         <w:rPr>
@@ -171,14 +177,28 @@
         <w:rPr>
           <w:rFonts w:ascii="Times New Roman" w:hAnsi="Times New Roman" w:cs="Times New Roman"/>
         </w:rPr>
-        <w:t>Brush</w:t>
-      </w:r>
-    </w:p>
-    <w:p>
-      <w:pPr>
-        <w:pStyle w:val="ListParagraph"/>
-        <w:numPr>
-          <w:ilvl w:val="1"/>
+        <w:t xml:space="preserve">Quart size </w:t>
+      </w:r>
+      <w:proofErr w:type="spellStart"/>
+      <w:r>
+        <w:rPr>
+          <w:rFonts w:ascii="Times New Roman" w:hAnsi="Times New Roman" w:cs="Times New Roman"/>
+        </w:rPr>
+        <w:t>ziplock</w:t>
+      </w:r>
+      <w:proofErr w:type="spellEnd"/>
+      <w:r>
+        <w:rPr>
+          <w:rFonts w:ascii="Times New Roman" w:hAnsi="Times New Roman" w:cs="Times New Roman"/>
+        </w:rPr>
+        <w:t xml:space="preserve"> bags </w:t>
+      </w:r>
+    </w:p>
+    <w:p>
+      <w:pPr>
+        <w:pStyle w:val="ListParagraph"/>
+        <w:numPr>
+          <w:ilvl w:val="0"/>
           <w:numId w:val="1"/>
         </w:numPr>
         <w:rPr>
@@ -189,7 +209,7 @@
         <w:rPr>
           <w:rFonts w:ascii="Times New Roman" w:hAnsi="Times New Roman" w:cs="Times New Roman"/>
         </w:rPr>
-        <w:t xml:space="preserve">Bottle </w:t>
+        <w:t xml:space="preserve">50mL falcon tubes </w:t>
       </w:r>
     </w:p>
     <w:p>
@@ -207,7 +227,13 @@
         <w:rPr>
           <w:rFonts w:ascii="Times New Roman" w:hAnsi="Times New Roman" w:cs="Times New Roman"/>
         </w:rPr>
-        <w:t>1x PBS (pH = 7.4)</w:t>
+        <w:t>Isopropanol wipes</w:t>
+      </w:r>
+      <w:r>
+        <w:rPr>
+          <w:rFonts w:ascii="Times New Roman" w:hAnsi="Times New Roman" w:cs="Times New Roman"/>
+        </w:rPr>
+        <w:t xml:space="preserve"> OR Ethanol to clean surface </w:t>
       </w:r>
     </w:p>
     <w:p>
@@ -225,13 +251,7 @@
         <w:rPr>
           <w:rFonts w:ascii="Times New Roman" w:hAnsi="Times New Roman" w:cs="Times New Roman"/>
         </w:rPr>
-        <w:t xml:space="preserve">Ice bucket </w:t>
-      </w:r>
-      <w:r>
-        <w:rPr>
-          <w:rFonts w:ascii="Times New Roman" w:hAnsi="Times New Roman" w:cs="Times New Roman"/>
-        </w:rPr>
-        <w:t xml:space="preserve">&amp; freezer beads </w:t>
+        <w:t>Forceps</w:t>
       </w:r>
     </w:p>
     <w:p>
@@ -249,21 +269,7 @@
         <w:rPr>
           <w:rFonts w:ascii="Times New Roman" w:hAnsi="Times New Roman" w:cs="Times New Roman"/>
         </w:rPr>
-        <w:t xml:space="preserve">Quart size </w:t>
-      </w:r>
-      <w:proofErr w:type="spellStart"/>
-      <w:r>
-        <w:rPr>
-          <w:rFonts w:ascii="Times New Roman" w:hAnsi="Times New Roman" w:cs="Times New Roman"/>
-        </w:rPr>
-        <w:t>ziplock</w:t>
-      </w:r>
-      <w:proofErr w:type="spellEnd"/>
-      <w:r>
-        <w:rPr>
-          <w:rFonts w:ascii="Times New Roman" w:hAnsi="Times New Roman" w:cs="Times New Roman"/>
-        </w:rPr>
-        <w:t xml:space="preserve"> bags </w:t>
+        <w:t xml:space="preserve">Clean Squeeze bottle </w:t>
       </w:r>
     </w:p>
     <w:p>
@@ -281,7 +287,19 @@
         <w:rPr>
           <w:rFonts w:ascii="Times New Roman" w:hAnsi="Times New Roman" w:cs="Times New Roman"/>
         </w:rPr>
-        <w:t xml:space="preserve">50mL falcon tubes </w:t>
+        <w:t>Tissue h</w:t>
+      </w:r>
+      <w:r>
+        <w:rPr>
+          <w:rFonts w:ascii="Times New Roman" w:hAnsi="Times New Roman" w:cs="Times New Roman"/>
+        </w:rPr>
+        <w:t xml:space="preserve">omogenizer </w:t>
+      </w:r>
+      <w:r>
+        <w:rPr>
+          <w:rFonts w:ascii="Times New Roman" w:hAnsi="Times New Roman" w:cs="Times New Roman"/>
+        </w:rPr>
+        <w:t xml:space="preserve"> </w:t>
       </w:r>
     </w:p>
     <w:p>
@@ -299,7 +317,7 @@
         <w:rPr>
           <w:rFonts w:ascii="Times New Roman" w:hAnsi="Times New Roman" w:cs="Times New Roman"/>
         </w:rPr>
-        <w:t>Isopropanol wipes</w:t>
+        <w:t>10% bleach</w:t>
       </w:r>
     </w:p>
     <w:p>
@@ -317,7 +335,7 @@
         <w:rPr>
           <w:rFonts w:ascii="Times New Roman" w:hAnsi="Times New Roman" w:cs="Times New Roman"/>
         </w:rPr>
-        <w:t>Forceps</w:t>
+        <w:t>DI water</w:t>
       </w:r>
     </w:p>
     <w:p>
@@ -335,7 +353,7 @@
         <w:rPr>
           <w:rFonts w:ascii="Times New Roman" w:hAnsi="Times New Roman" w:cs="Times New Roman"/>
         </w:rPr>
-        <w:t xml:space="preserve">Clean Squeeze bottle </w:t>
+        <w:t xml:space="preserve">Gloves </w:t>
       </w:r>
     </w:p>
     <w:p>
@@ -353,19 +371,7 @@
         <w:rPr>
           <w:rFonts w:ascii="Times New Roman" w:hAnsi="Times New Roman" w:cs="Times New Roman"/>
         </w:rPr>
-        <w:t>Tissue h</w:t>
-      </w:r>
-      <w:r>
-        <w:rPr>
-          <w:rFonts w:ascii="Times New Roman" w:hAnsi="Times New Roman" w:cs="Times New Roman"/>
-        </w:rPr>
-        <w:t xml:space="preserve">omogenizer </w:t>
-      </w:r>
-      <w:r>
-        <w:rPr>
-          <w:rFonts w:ascii="Times New Roman" w:hAnsi="Times New Roman" w:cs="Times New Roman"/>
-        </w:rPr>
-        <w:t xml:space="preserve"> </w:t>
+        <w:t xml:space="preserve">Scissors </w:t>
       </w:r>
     </w:p>
     <w:p>
@@ -383,7 +389,7 @@
         <w:rPr>
           <w:rFonts w:ascii="Times New Roman" w:hAnsi="Times New Roman" w:cs="Times New Roman"/>
         </w:rPr>
-        <w:t>10% bleach</w:t>
+        <w:t>Tube Rack</w:t>
       </w:r>
     </w:p>
     <w:p>
@@ -401,43 +407,7 @@
         <w:rPr>
           <w:rFonts w:ascii="Times New Roman" w:hAnsi="Times New Roman" w:cs="Times New Roman"/>
         </w:rPr>
-        <w:t>DI water</w:t>
-      </w:r>
-    </w:p>
-    <w:p>
-      <w:pPr>
-        <w:pStyle w:val="ListParagraph"/>
-        <w:numPr>
-          <w:ilvl w:val="0"/>
-          <w:numId w:val="1"/>
-        </w:numPr>
-        <w:rPr>
-          <w:rFonts w:ascii="Times New Roman" w:hAnsi="Times New Roman" w:cs="Times New Roman"/>
-        </w:rPr>
-      </w:pPr>
-      <w:r>
-        <w:rPr>
-          <w:rFonts w:ascii="Times New Roman" w:hAnsi="Times New Roman" w:cs="Times New Roman"/>
-        </w:rPr>
-        <w:t xml:space="preserve">Gloves </w:t>
-      </w:r>
-    </w:p>
-    <w:p>
-      <w:pPr>
-        <w:pStyle w:val="ListParagraph"/>
-        <w:numPr>
-          <w:ilvl w:val="0"/>
-          <w:numId w:val="1"/>
-        </w:numPr>
-        <w:rPr>
-          <w:rFonts w:ascii="Times New Roman" w:hAnsi="Times New Roman" w:cs="Times New Roman"/>
-        </w:rPr>
-      </w:pPr>
-      <w:r>
-        <w:rPr>
-          <w:rFonts w:ascii="Times New Roman" w:hAnsi="Times New Roman" w:cs="Times New Roman"/>
-        </w:rPr>
-        <w:t xml:space="preserve">Scissors </w:t>
+        <w:t xml:space="preserve">Marker </w:t>
       </w:r>
     </w:p>
     <w:p>
@@ -907,6 +877,20 @@
         </w:rPr>
         <w:t xml:space="preserve">Between each sample, clean the forceps and homogenizer in a 10% bleach solution for 30 seconds, then a first DI wash for 30 seconds, and a second DI wash for 30 seconds. Finally, wipe down with an isopropanol wipe. </w:t>
       </w:r>
+    </w:p>
+    <w:p>
+      <w:pPr>
+        <w:rPr>
+          <w:rFonts w:ascii="Times New Roman" w:hAnsi="Times New Roman" w:cs="Times New Roman"/>
+        </w:rPr>
+      </w:pPr>
+    </w:p>
+    <w:p>
+      <w:pPr>
+        <w:rPr>
+          <w:rFonts w:ascii="Times New Roman" w:hAnsi="Times New Roman" w:cs="Times New Roman"/>
+        </w:rPr>
+      </w:pPr>
     </w:p>
     <w:p>
       <w:pPr>
@@ -1597,7 +1581,7 @@
 </file>
 
 <file path=word/endnotes.xml><?xml version="1.0" encoding="utf-8"?>
-<w:endnotes xmlns:wpc="http://schemas.microsoft.com/office/word/2010/wordprocessingCanvas" xmlns:cx="http://schemas.microsoft.com/office/drawing/2014/chartex" xmlns:cx1="http://schemas.microsoft.com/office/drawing/2015/9/8/chartex" xmlns:cx2="http://schemas.microsoft.com/office/drawing/2015/10/21/chartex" xmlns:cx3="http://schemas.microsoft.com/office/drawing/2016/5/9/chartex" xmlns:cx4="http://schemas.microsoft.com/office/drawing/2016/5/10/chartex" xmlns:cx5="http://schemas.microsoft.com/office/drawing/2016/5/11/chartex" xmlns:cx6="http://schemas.microsoft.com/office/drawing/2016/5/12/chartex" xmlns:cx7="http://schemas.microsoft.com/office/drawing/2016/5/13/chartex" xmlns:cx8="http://schemas.microsoft.com/office/drawing/2016/5/14/chartex" xmlns:mc="http://schemas.openxmlformats.org/markup-compatibility/2006" xmlns:aink="http://schemas.microsoft.com/office/drawing/2016/ink" xmlns:am3d="http://schemas.microsoft.com/office/drawing/2017/model3d" xmlns:o="urn:schemas-microsoft-com:office:office" xmlns:r="http://schemas.openxmlformats.org/officeDocument/2006/relationships" xmlns:m="http://schemas.openxmlformats.org/officeDocument/2006/math" xmlns:v="urn:schemas-microsoft-com:vml" xmlns:wp14="http://schemas.microsoft.com/office/word/2010/wordprocessingDrawing" xmlns:wp="http://schemas.openxmlformats.org/drawingml/2006/wordprocessingDrawing" xmlns:w10="urn:schemas-microsoft-com:office:word" xmlns:w="http://schemas.openxmlformats.org/wordprocessingml/2006/main" xmlns:w14="http://schemas.microsoft.com/office/word/2010/wordml" xmlns:w15="http://schemas.microsoft.com/office/word/2012/wordml" xmlns:w16cex="http://schemas.microsoft.com/office/word/2018/wordml/cex" xmlns:w16cid="http://schemas.microsoft.com/office/word/2016/wordml/cid" xmlns:w16="http://schemas.microsoft.com/office/word/2018/wordml" xmlns:w16sdtdh="http://schemas.microsoft.com/office/word/2020/wordml/sdtdatahash" xmlns:w16se="http://schemas.microsoft.com/office/word/2015/wordml/symex" xmlns:wpg="http://schemas.microsoft.com/office/word/2010/wordprocessingGroup" xmlns:wpi="http://schemas.microsoft.com/office/word/2010/wordprocessingInk" xmlns:wne="http://schemas.microsoft.com/office/word/2006/wordml" xmlns:wps="http://schemas.microsoft.com/office/word/2010/wordprocessingShape" mc:Ignorable="w14 w15 w16se w16cid w16 w16cex w16sdtdh wp14">
+<w:endnotes xmlns:wpc="http://schemas.microsoft.com/office/word/2010/wordprocessingCanvas" xmlns:cx="http://schemas.microsoft.com/office/drawing/2014/chartex" xmlns:cx1="http://schemas.microsoft.com/office/drawing/2015/9/8/chartex" xmlns:cx2="http://schemas.microsoft.com/office/drawing/2015/10/21/chartex" xmlns:cx3="http://schemas.microsoft.com/office/drawing/2016/5/9/chartex" xmlns:cx4="http://schemas.microsoft.com/office/drawing/2016/5/10/chartex" xmlns:cx5="http://schemas.microsoft.com/office/drawing/2016/5/11/chartex" xmlns:cx6="http://schemas.microsoft.com/office/drawing/2016/5/12/chartex" xmlns:cx7="http://schemas.microsoft.com/office/drawing/2016/5/13/chartex" xmlns:cx8="http://schemas.microsoft.com/office/drawing/2016/5/14/chartex" xmlns:mc="http://schemas.openxmlformats.org/markup-compatibility/2006" xmlns:aink="http://schemas.microsoft.com/office/drawing/2016/ink" xmlns:am3d="http://schemas.microsoft.com/office/drawing/2017/model3d" xmlns:o="urn:schemas-microsoft-com:office:office" xmlns:oel="http://schemas.microsoft.com/office/2019/extlst" xmlns:r="http://schemas.openxmlformats.org/officeDocument/2006/relationships" xmlns:m="http://schemas.openxmlformats.org/officeDocument/2006/math" xmlns:v="urn:schemas-microsoft-com:vml" xmlns:wp14="http://schemas.microsoft.com/office/word/2010/wordprocessingDrawing" xmlns:wp="http://schemas.openxmlformats.org/drawingml/2006/wordprocessingDrawing" xmlns:w10="urn:schemas-microsoft-com:office:word" xmlns:w="http://schemas.openxmlformats.org/wordprocessingml/2006/main" xmlns:w14="http://schemas.microsoft.com/office/word/2010/wordml" xmlns:w15="http://schemas.microsoft.com/office/word/2012/wordml" xmlns:w16cex="http://schemas.microsoft.com/office/word/2018/wordml/cex" xmlns:w16cid="http://schemas.microsoft.com/office/word/2016/wordml/cid" xmlns:w16="http://schemas.microsoft.com/office/word/2018/wordml" xmlns:w16sdtdh="http://schemas.microsoft.com/office/word/2020/wordml/sdtdatahash" xmlns:w16se="http://schemas.microsoft.com/office/word/2015/wordml/symex" xmlns:wpg="http://schemas.microsoft.com/office/word/2010/wordprocessingGroup" xmlns:wpi="http://schemas.microsoft.com/office/word/2010/wordprocessingInk" xmlns:wne="http://schemas.microsoft.com/office/word/2006/wordml" xmlns:wps="http://schemas.microsoft.com/office/word/2010/wordprocessingShape" mc:Ignorable="w14 w15 w16se w16cid w16 w16cex w16sdtdh wp14">
   <w:endnote w:type="separator" w:id="-1">
     <w:p>
       <w:r>
@@ -1616,7 +1600,7 @@
 </file>
 
 <file path=word/footnotes.xml><?xml version="1.0" encoding="utf-8"?>
-<w:footnotes xmlns:wpc="http://schemas.microsoft.com/office/word/2010/wordprocessingCanvas" xmlns:cx="http://schemas.microsoft.com/office/drawing/2014/chartex" xmlns:cx1="http://schemas.microsoft.com/office/drawing/2015/9/8/chartex" xmlns:cx2="http://schemas.microsoft.com/office/drawing/2015/10/21/chartex" xmlns:cx3="http://schemas.microsoft.com/office/drawing/2016/5/9/chartex" xmlns:cx4="http://schemas.microsoft.com/office/drawing/2016/5/10/chartex" xmlns:cx5="http://schemas.microsoft.com/office/drawing/2016/5/11/chartex" xmlns:cx6="http://schemas.microsoft.com/office/drawing/2016/5/12/chartex" xmlns:cx7="http://schemas.microsoft.com/office/drawing/2016/5/13/chartex" xmlns:cx8="http://schemas.microsoft.com/office/drawing/2016/5/14/chartex" xmlns:mc="http://schemas.openxmlformats.org/markup-compatibility/2006" xmlns:aink="http://schemas.microsoft.com/office/drawing/2016/ink" xmlns:am3d="http://schemas.microsoft.com/office/drawing/2017/model3d" xmlns:o="urn:schemas-microsoft-com:office:office" xmlns:r="http://schemas.openxmlformats.org/officeDocument/2006/relationships" xmlns:m="http://schemas.openxmlformats.org/officeDocument/2006/math" xmlns:v="urn:schemas-microsoft-com:vml" xmlns:wp14="http://schemas.microsoft.com/office/word/2010/wordprocessingDrawing" xmlns:wp="http://schemas.openxmlformats.org/drawingml/2006/wordprocessingDrawing" xmlns:w10="urn:schemas-microsoft-com:office:word" xmlns:w="http://schemas.openxmlformats.org/wordprocessingml/2006/main" xmlns:w14="http://schemas.microsoft.com/office/word/2010/wordml" xmlns:w15="http://schemas.microsoft.com/office/word/2012/wordml" xmlns:w16cex="http://schemas.microsoft.com/office/word/2018/wordml/cex" xmlns:w16cid="http://schemas.microsoft.com/office/word/2016/wordml/cid" xmlns:w16="http://schemas.microsoft.com/office/word/2018/wordml" xmlns:w16sdtdh="http://schemas.microsoft.com/office/word/2020/wordml/sdtdatahash" xmlns:w16se="http://schemas.microsoft.com/office/word/2015/wordml/symex" xmlns:wpg="http://schemas.microsoft.com/office/word/2010/wordprocessingGroup" xmlns:wpi="http://schemas.microsoft.com/office/word/2010/wordprocessingInk" xmlns:wne="http://schemas.microsoft.com/office/word/2006/wordml" xmlns:wps="http://schemas.microsoft.com/office/word/2010/wordprocessingShape" mc:Ignorable="w14 w15 w16se w16cid w16 w16cex w16sdtdh wp14">
+<w:footnotes xmlns:wpc="http://schemas.microsoft.com/office/word/2010/wordprocessingCanvas" xmlns:cx="http://schemas.microsoft.com/office/drawing/2014/chartex" xmlns:cx1="http://schemas.microsoft.com/office/drawing/2015/9/8/chartex" xmlns:cx2="http://schemas.microsoft.com/office/drawing/2015/10/21/chartex" xmlns:cx3="http://schemas.microsoft.com/office/drawing/2016/5/9/chartex" xmlns:cx4="http://schemas.microsoft.com/office/drawing/2016/5/10/chartex" xmlns:cx5="http://schemas.microsoft.com/office/drawing/2016/5/11/chartex" xmlns:cx6="http://schemas.microsoft.com/office/drawing/2016/5/12/chartex" xmlns:cx7="http://schemas.microsoft.com/office/drawing/2016/5/13/chartex" xmlns:cx8="http://schemas.microsoft.com/office/drawing/2016/5/14/chartex" xmlns:mc="http://schemas.openxmlformats.org/markup-compatibility/2006" xmlns:aink="http://schemas.microsoft.com/office/drawing/2016/ink" xmlns:am3d="http://schemas.microsoft.com/office/drawing/2017/model3d" xmlns:o="urn:schemas-microsoft-com:office:office" xmlns:oel="http://schemas.microsoft.com/office/2019/extlst" xmlns:r="http://schemas.openxmlformats.org/officeDocument/2006/relationships" xmlns:m="http://schemas.openxmlformats.org/officeDocument/2006/math" xmlns:v="urn:schemas-microsoft-com:vml" xmlns:wp14="http://schemas.microsoft.com/office/word/2010/wordprocessingDrawing" xmlns:wp="http://schemas.openxmlformats.org/drawingml/2006/wordprocessingDrawing" xmlns:w10="urn:schemas-microsoft-com:office:word" xmlns:w="http://schemas.openxmlformats.org/wordprocessingml/2006/main" xmlns:w14="http://schemas.microsoft.com/office/word/2010/wordml" xmlns:w15="http://schemas.microsoft.com/office/word/2012/wordml" xmlns:w16cex="http://schemas.microsoft.com/office/word/2018/wordml/cex" xmlns:w16cid="http://schemas.microsoft.com/office/word/2016/wordml/cid" xmlns:w16="http://schemas.microsoft.com/office/word/2018/wordml" xmlns:w16sdtdh="http://schemas.microsoft.com/office/word/2020/wordml/sdtdatahash" xmlns:w16se="http://schemas.microsoft.com/office/word/2015/wordml/symex" xmlns:wpg="http://schemas.microsoft.com/office/word/2010/wordprocessingGroup" xmlns:wpi="http://schemas.microsoft.com/office/word/2010/wordprocessingInk" xmlns:wne="http://schemas.microsoft.com/office/word/2006/wordml" xmlns:wps="http://schemas.microsoft.com/office/word/2010/wordprocessingShape" mc:Ignorable="w14 w15 w16se w16cid w16 w16cex w16sdtdh wp14">
   <w:footnote w:type="separator" w:id="-1">
     <w:p>
       <w:r>
@@ -1635,7 +1619,7 @@
 </file>
 
 <file path=word/header1.xml><?xml version="1.0" encoding="utf-8"?>
-<w:hdr xmlns:wpc="http://schemas.microsoft.com/office/word/2010/wordprocessingCanvas" xmlns:cx="http://schemas.microsoft.com/office/drawing/2014/chartex" xmlns:cx1="http://schemas.microsoft.com/office/drawing/2015/9/8/chartex" xmlns:cx2="http://schemas.microsoft.com/office/drawing/2015/10/21/chartex" xmlns:cx3="http://schemas.microsoft.com/office/drawing/2016/5/9/chartex" xmlns:cx4="http://schemas.microsoft.com/office/drawing/2016/5/10/chartex" xmlns:cx5="http://schemas.microsoft.com/office/drawing/2016/5/11/chartex" xmlns:cx6="http://schemas.microsoft.com/office/drawing/2016/5/12/chartex" xmlns:cx7="http://schemas.microsoft.com/office/drawing/2016/5/13/chartex" xmlns:cx8="http://schemas.microsoft.com/office/drawing/2016/5/14/chartex" xmlns:mc="http://schemas.openxmlformats.org/markup-compatibility/2006" xmlns:aink="http://schemas.microsoft.com/office/drawing/2016/ink" xmlns:am3d="http://schemas.microsoft.com/office/drawing/2017/model3d" xmlns:o="urn:schemas-microsoft-com:office:office" xmlns:r="http://schemas.openxmlformats.org/officeDocument/2006/relationships" xmlns:m="http://schemas.openxmlformats.org/officeDocument/2006/math" xmlns:v="urn:schemas-microsoft-com:vml" xmlns:wp14="http://schemas.microsoft.com/office/word/2010/wordprocessingDrawing" xmlns:wp="http://schemas.openxmlformats.org/drawingml/2006/wordprocessingDrawing" xmlns:w10="urn:schemas-microsoft-com:office:word" xmlns:w="http://schemas.openxmlformats.org/wordprocessingml/2006/main" xmlns:w14="http://schemas.microsoft.com/office/word/2010/wordml" xmlns:w15="http://schemas.microsoft.com/office/word/2012/wordml" xmlns:w16cex="http://schemas.microsoft.com/office/word/2018/wordml/cex" xmlns:w16cid="http://schemas.microsoft.com/office/word/2016/wordml/cid" xmlns:w16="http://schemas.microsoft.com/office/word/2018/wordml" xmlns:w16sdtdh="http://schemas.microsoft.com/office/word/2020/wordml/sdtdatahash" xmlns:w16se="http://schemas.microsoft.com/office/word/2015/wordml/symex" xmlns:wpg="http://schemas.microsoft.com/office/word/2010/wordprocessingGroup" xmlns:wpi="http://schemas.microsoft.com/office/word/2010/wordprocessingInk" xmlns:wne="http://schemas.microsoft.com/office/word/2006/wordml" xmlns:wps="http://schemas.microsoft.com/office/word/2010/wordprocessingShape" mc:Ignorable="w14 w15 w16se w16cid w16 w16cex w16sdtdh wp14">
+<w:hdr xmlns:wpc="http://schemas.microsoft.com/office/word/2010/wordprocessingCanvas" xmlns:cx="http://schemas.microsoft.com/office/drawing/2014/chartex" xmlns:cx1="http://schemas.microsoft.com/office/drawing/2015/9/8/chartex" xmlns:cx2="http://schemas.microsoft.com/office/drawing/2015/10/21/chartex" xmlns:cx3="http://schemas.microsoft.com/office/drawing/2016/5/9/chartex" xmlns:cx4="http://schemas.microsoft.com/office/drawing/2016/5/10/chartex" xmlns:cx5="http://schemas.microsoft.com/office/drawing/2016/5/11/chartex" xmlns:cx6="http://schemas.microsoft.com/office/drawing/2016/5/12/chartex" xmlns:cx7="http://schemas.microsoft.com/office/drawing/2016/5/13/chartex" xmlns:cx8="http://schemas.microsoft.com/office/drawing/2016/5/14/chartex" xmlns:mc="http://schemas.openxmlformats.org/markup-compatibility/2006" xmlns:aink="http://schemas.microsoft.com/office/drawing/2016/ink" xmlns:am3d="http://schemas.microsoft.com/office/drawing/2017/model3d" xmlns:o="urn:schemas-microsoft-com:office:office" xmlns:oel="http://schemas.microsoft.com/office/2019/extlst" xmlns:r="http://schemas.openxmlformats.org/officeDocument/2006/relationships" xmlns:m="http://schemas.openxmlformats.org/officeDocument/2006/math" xmlns:v="urn:schemas-microsoft-com:vml" xmlns:wp14="http://schemas.microsoft.com/office/word/2010/wordprocessingDrawing" xmlns:wp="http://schemas.openxmlformats.org/drawingml/2006/wordprocessingDrawing" xmlns:w10="urn:schemas-microsoft-com:office:word" xmlns:w="http://schemas.openxmlformats.org/wordprocessingml/2006/main" xmlns:w14="http://schemas.microsoft.com/office/word/2010/wordml" xmlns:w15="http://schemas.microsoft.com/office/word/2012/wordml" xmlns:w16cex="http://schemas.microsoft.com/office/word/2018/wordml/cex" xmlns:w16cid="http://schemas.microsoft.com/office/word/2016/wordml/cid" xmlns:w16="http://schemas.microsoft.com/office/word/2018/wordml" xmlns:w16sdtdh="http://schemas.microsoft.com/office/word/2020/wordml/sdtdatahash" xmlns:w16se="http://schemas.microsoft.com/office/word/2015/wordml/symex" xmlns:wpg="http://schemas.microsoft.com/office/word/2010/wordprocessingGroup" xmlns:wpi="http://schemas.microsoft.com/office/word/2010/wordprocessingInk" xmlns:wne="http://schemas.microsoft.com/office/word/2006/wordml" xmlns:wps="http://schemas.microsoft.com/office/word/2010/wordprocessingShape" mc:Ignorable="w14 w15 w16se w16cid w16 w16cex w16sdtdh wp14">
   <w:p>
     <w:pPr>
       <w:pStyle w:val="Header"/>
@@ -1657,7 +1641,7 @@
         <w:rFonts w:ascii="Times New Roman" w:hAnsi="Times New Roman" w:cs="Times New Roman"/>
         <w:i/>
       </w:rPr>
-      <w:t>2</w:t>
+      <w:t>5</w:t>
     </w:r>
     <w:r>
       <w:rPr>
@@ -1672,6 +1656,13 @@
         <w:i/>
       </w:rPr>
       <w:t>1</w:t>
+    </w:r>
+    <w:r>
+      <w:rPr>
+        <w:rFonts w:ascii="Times New Roman" w:hAnsi="Times New Roman" w:cs="Times New Roman"/>
+        <w:i/>
+      </w:rPr>
+      <w:t>9</w:t>
     </w:r>
     <w:r>
       <w:rPr>
@@ -1692,7 +1683,7 @@
 </file>
 
 <file path=word/numbering.xml><?xml version="1.0" encoding="utf-8"?>
-<w:numbering xmlns:wpc="http://schemas.microsoft.com/office/word/2010/wordprocessingCanvas" xmlns:cx="http://schemas.microsoft.com/office/drawing/2014/chartex" xmlns:cx1="http://schemas.microsoft.com/office/drawing/2015/9/8/chartex" xmlns:cx2="http://schemas.microsoft.com/office/drawing/2015/10/21/chartex" xmlns:cx3="http://schemas.microsoft.com/office/drawing/2016/5/9/chartex" xmlns:cx4="http://schemas.microsoft.com/office/drawing/2016/5/10/chartex" xmlns:cx5="http://schemas.microsoft.com/office/drawing/2016/5/11/chartex" xmlns:cx6="http://schemas.microsoft.com/office/drawing/2016/5/12/chartex" xmlns:cx7="http://schemas.microsoft.com/office/drawing/2016/5/13/chartex" xmlns:cx8="http://schemas.microsoft.com/office/drawing/2016/5/14/chartex" xmlns:mc="http://schemas.openxmlformats.org/markup-compatibility/2006" xmlns:aink="http://schemas.microsoft.com/office/drawing/2016/ink" xmlns:am3d="http://schemas.microsoft.com/office/drawing/2017/model3d" xmlns:o="urn:schemas-microsoft-com:office:office" xmlns:r="http://schemas.openxmlformats.org/officeDocument/2006/relationships" xmlns:m="http://schemas.openxmlformats.org/officeDocument/2006/math" xmlns:v="urn:schemas-microsoft-com:vml" xmlns:wp14="http://schemas.microsoft.com/office/word/2010/wordprocessingDrawing" xmlns:wp="http://schemas.openxmlformats.org/drawingml/2006/wordprocessingDrawing" xmlns:w10="urn:schemas-microsoft-com:office:word" xmlns:w="http://schemas.openxmlformats.org/wordprocessingml/2006/main" xmlns:w14="http://schemas.microsoft.com/office/word/2010/wordml" xmlns:w15="http://schemas.microsoft.com/office/word/2012/wordml" xmlns:w16cex="http://schemas.microsoft.com/office/word/2018/wordml/cex" xmlns:w16cid="http://schemas.microsoft.com/office/word/2016/wordml/cid" xmlns:w16="http://schemas.microsoft.com/office/word/2018/wordml" xmlns:w16sdtdh="http://schemas.microsoft.com/office/word/2020/wordml/sdtdatahash" xmlns:w16se="http://schemas.microsoft.com/office/word/2015/wordml/symex" xmlns:wpg="http://schemas.microsoft.com/office/word/2010/wordprocessingGroup" xmlns:wpi="http://schemas.microsoft.com/office/word/2010/wordprocessingInk" xmlns:wne="http://schemas.microsoft.com/office/word/2006/wordml" xmlns:wps="http://schemas.microsoft.com/office/word/2010/wordprocessingShape" mc:Ignorable="w14 w15 w16se w16cid w16 w16cex w16sdtdh wp14">
+<w:numbering xmlns:wpc="http://schemas.microsoft.com/office/word/2010/wordprocessingCanvas" xmlns:cx="http://schemas.microsoft.com/office/drawing/2014/chartex" xmlns:cx1="http://schemas.microsoft.com/office/drawing/2015/9/8/chartex" xmlns:cx2="http://schemas.microsoft.com/office/drawing/2015/10/21/chartex" xmlns:cx3="http://schemas.microsoft.com/office/drawing/2016/5/9/chartex" xmlns:cx4="http://schemas.microsoft.com/office/drawing/2016/5/10/chartex" xmlns:cx5="http://schemas.microsoft.com/office/drawing/2016/5/11/chartex" xmlns:cx6="http://schemas.microsoft.com/office/drawing/2016/5/12/chartex" xmlns:cx7="http://schemas.microsoft.com/office/drawing/2016/5/13/chartex" xmlns:cx8="http://schemas.microsoft.com/office/drawing/2016/5/14/chartex" xmlns:mc="http://schemas.openxmlformats.org/markup-compatibility/2006" xmlns:aink="http://schemas.microsoft.com/office/drawing/2016/ink" xmlns:am3d="http://schemas.microsoft.com/office/drawing/2017/model3d" xmlns:o="urn:schemas-microsoft-com:office:office" xmlns:oel="http://schemas.microsoft.com/office/2019/extlst" xmlns:r="http://schemas.openxmlformats.org/officeDocument/2006/relationships" xmlns:m="http://schemas.openxmlformats.org/officeDocument/2006/math" xmlns:v="urn:schemas-microsoft-com:vml" xmlns:wp14="http://schemas.microsoft.com/office/word/2010/wordprocessingDrawing" xmlns:wp="http://schemas.openxmlformats.org/drawingml/2006/wordprocessingDrawing" xmlns:w10="urn:schemas-microsoft-com:office:word" xmlns:w="http://schemas.openxmlformats.org/wordprocessingml/2006/main" xmlns:w14="http://schemas.microsoft.com/office/word/2010/wordml" xmlns:w15="http://schemas.microsoft.com/office/word/2012/wordml" xmlns:w16cex="http://schemas.microsoft.com/office/word/2018/wordml/cex" xmlns:w16cid="http://schemas.microsoft.com/office/word/2016/wordml/cid" xmlns:w16="http://schemas.microsoft.com/office/word/2018/wordml" xmlns:w16sdtdh="http://schemas.microsoft.com/office/word/2020/wordml/sdtdatahash" xmlns:w16se="http://schemas.microsoft.com/office/word/2015/wordml/symex" xmlns:wpg="http://schemas.microsoft.com/office/word/2010/wordprocessingGroup" xmlns:wpi="http://schemas.microsoft.com/office/word/2010/wordprocessingInk" xmlns:wne="http://schemas.microsoft.com/office/word/2006/wordml" xmlns:wps="http://schemas.microsoft.com/office/word/2010/wordprocessingShape" mc:Ignorable="w14 w15 w16se w16cid w16 w16cex w16sdtdh wp14">
   <w:abstractNum w:abstractNumId="0" w15:restartNumberingAfterBreak="0">
     <w:nsid w:val="1C5A5C9D"/>
     <w:multiLevelType w:val="hybridMultilevel"/>
@@ -2321,22 +2312,22 @@
       </w:pPr>
     </w:lvl>
   </w:abstractNum>
-  <w:num w:numId="1">
+  <w:num w:numId="1" w16cid:durableId="1358771991">
     <w:abstractNumId w:val="4"/>
   </w:num>
-  <w:num w:numId="2">
+  <w:num w:numId="2" w16cid:durableId="1384986249">
     <w:abstractNumId w:val="5"/>
   </w:num>
-  <w:num w:numId="3">
+  <w:num w:numId="3" w16cid:durableId="1637953255">
     <w:abstractNumId w:val="2"/>
   </w:num>
-  <w:num w:numId="4">
+  <w:num w:numId="4" w16cid:durableId="1196623186">
     <w:abstractNumId w:val="0"/>
   </w:num>
-  <w:num w:numId="5">
+  <w:num w:numId="5" w16cid:durableId="1236429981">
     <w:abstractNumId w:val="3"/>
   </w:num>
-  <w:num w:numId="6">
+  <w:num w:numId="6" w16cid:durableId="349573669">
     <w:abstractNumId w:val="1"/>
   </w:num>
 </w:numbering>

</xml_diff>